<commit_message>
oculus: Using deep neural networks for accurate hand-tracking on Oculus Quest
</commit_message>
<xml_diff>
--- a/notes/notes_oculusQuest.docx
+++ b/notes/notes_oculusQuest.docx
@@ -39,13 +39,47 @@
       </w:hyperlink>
     </w:p>
     <w:p>
+      <w:pPr>
+        <w:rPr>
+          <w:lang w:val="fr-BE"/>
+        </w:rPr>
+      </w:pPr>
+      <w:r>
+        <w:rPr>
+          <w:lang w:val="fr-BE"/>
+        </w:rPr>
+        <w:t>Using deep neural networks for accurate hand-tracking on Oculus Quest</w:t>
+      </w:r>
+      <w:r>
+        <w:rPr>
+          <w:lang w:val="fr-BE"/>
+        </w:rPr>
+        <w:t xml:space="preserve"> : </w:t>
+      </w:r>
+      <w:hyperlink r:id="rId6" w:history="1">
+        <w:r>
+          <w:rPr>
+            <w:rStyle w:val="Lienhypertexte"/>
+            <w:lang w:val="fr-BE"/>
+          </w:rPr>
+          <w:t>https://ai.facebook.com/blog/hand-tracking-deep-neural-networks</w:t>
+        </w:r>
+      </w:hyperlink>
+      <w:r>
+        <w:rPr>
+          <w:lang w:val="fr-BE"/>
+        </w:rPr>
+        <w:t xml:space="preserve"> </w:t>
+      </w:r>
+    </w:p>
+    <w:p>
       <w:r>
         <w:t>DeepHandsVR: Hand Interface Using Deep Learning in Immersive Virtual Reality</w:t>
       </w:r>
       <w:r>
         <w:t xml:space="preserve">: </w:t>
       </w:r>
-      <w:hyperlink r:id="rId6" w:history="1">
+      <w:hyperlink r:id="rId7" w:history="1">
         <w:r>
           <w:rPr>
             <w:rStyle w:val="Lienhypertexte"/>
@@ -70,7 +104,7 @@
       <w:r>
         <w:t xml:space="preserve">: </w:t>
       </w:r>
-      <w:hyperlink r:id="rId7" w:history="1">
+      <w:hyperlink r:id="rId8" w:history="1">
         <w:r>
           <w:rPr>
             <w:rStyle w:val="Lienhypertexte"/>
@@ -79,7 +113,7 @@
         </w:r>
       </w:hyperlink>
       <w:r>
-        <w:t xml:space="preserve"> (from oculus)</w:t>
+        <w:t xml:space="preserve"> </w:t>
       </w:r>
     </w:p>
     <w:p>
@@ -89,7 +123,7 @@
       <w:r>
         <w:t xml:space="preserve">: </w:t>
       </w:r>
-      <w:hyperlink r:id="rId8" w:history="1">
+      <w:hyperlink r:id="rId9" w:history="1">
         <w:r>
           <w:rPr>
             <w:rStyle w:val="Lienhypertexte"/>
@@ -99,6 +133,144 @@
       </w:hyperlink>
     </w:p>
     <w:p/>
+    <w:p>
+      <w:pPr>
+        <w:pStyle w:val="Titre1"/>
+        <w:numPr>
+          <w:ilvl w:val="0"/>
+          <w:numId w:val="2"/>
+        </w:numPr>
+        <w:rPr>
+          <w:lang w:val="fr-BE"/>
+        </w:rPr>
+      </w:pPr>
+      <w:r>
+        <w:rPr>
+          <w:lang w:val="fr-BE"/>
+        </w:rPr>
+        <w:t>Using deep neural networks for accurate hand-tracking on Oculus Quest</w:t>
+      </w:r>
+    </w:p>
+    <w:p>
+      <w:pPr>
+        <w:rPr>
+          <w:lang w:val="fr-BE"/>
+        </w:rPr>
+      </w:pPr>
+      <w:r>
+        <w:rPr>
+          <w:lang w:val="fr-BE"/>
+        </w:rPr>
+        <w:t>Monochrome camera -&gt; image recognition -&gt; hand pose estimation</w:t>
+      </w:r>
+    </w:p>
+    <w:p>
+      <w:pPr>
+        <w:rPr>
+          <w:lang w:val="fr-BE"/>
+        </w:rPr>
+      </w:pPr>
+      <w:r>
+        <w:rPr>
+          <w:lang w:val="fr-BE"/>
+        </w:rPr>
+        <w:t>No active depth-sensing nor glove</w:t>
+      </w:r>
+    </w:p>
+    <w:p>
+      <w:pPr>
+        <w:pStyle w:val="Paragraphedeliste"/>
+        <w:numPr>
+          <w:ilvl w:val="0"/>
+          <w:numId w:val="3"/>
+        </w:numPr>
+        <w:rPr>
+          <w:lang w:val="fr-BE"/>
+        </w:rPr>
+      </w:pPr>
+      <w:r>
+        <w:rPr>
+          <w:lang w:val="fr-BE"/>
+        </w:rPr>
+        <w:t>Gives better result than depth based solution ( also smaller volume, weight, power and cost)</w:t>
+      </w:r>
+    </w:p>
+    <w:p>
+      <w:pPr>
+        <w:rPr>
+          <w:lang w:val="fr-BE"/>
+        </w:rPr>
+      </w:pPr>
+      <w:r>
+        <w:rPr>
+          <w:lang w:val="fr-BE"/>
+        </w:rPr>
+        <w:t>Deep learning and model-based tracking</w:t>
+      </w:r>
+    </w:p>
+    <w:p>
+      <w:pPr>
+        <w:pStyle w:val="Paragraphedeliste"/>
+        <w:numPr>
+          <w:ilvl w:val="0"/>
+          <w:numId w:val="3"/>
+        </w:numPr>
+        <w:rPr>
+          <w:lang w:val="fr-BE"/>
+        </w:rPr>
+      </w:pPr>
+      <w:r>
+        <w:rPr>
+          <w:lang w:val="fr-BE"/>
+        </w:rPr>
+        <w:t>Predicts land marks position</w:t>
+      </w:r>
+    </w:p>
+    <w:p>
+      <w:pPr>
+        <w:pStyle w:val="Paragraphedeliste"/>
+        <w:numPr>
+          <w:ilvl w:val="0"/>
+          <w:numId w:val="3"/>
+        </w:numPr>
+        <w:rPr>
+          <w:lang w:val="fr-BE"/>
+        </w:rPr>
+      </w:pPr>
+      <w:r>
+        <w:rPr>
+          <w:lang w:val="fr-BE"/>
+        </w:rPr>
+        <w:t>26 DOF of the hand</w:t>
+      </w:r>
+    </w:p>
+    <w:p>
+      <w:pPr>
+        <w:rPr>
+          <w:lang w:val="fr-BE"/>
+        </w:rPr>
+      </w:pPr>
+      <w:r>
+        <w:rPr>
+          <w:lang w:val="fr-BE"/>
+        </w:rPr>
+        <w:t>Does not give information on the architechture of the neural network</w:t>
+      </w:r>
+    </w:p>
+    <w:p>
+      <w:pPr>
+        <w:rPr>
+          <w:lang w:val="fr-BE"/>
+        </w:rPr>
+      </w:pPr>
+    </w:p>
+    <w:p>
+      <w:pPr>
+        <w:rPr>
+          <w:lang w:val="fr-BE"/>
+        </w:rPr>
+      </w:pPr>
+    </w:p>
     <w:p>
       <w:pPr>
         <w:rPr>
@@ -231,8 +403,216 @@
       </w:rPr>
     </w:lvl>
   </w:abstractNum>
+  <w:abstractNum w:abstractNumId="1" w15:restartNumberingAfterBreak="0">
+    <w:nsid w:val="41B215E5"/>
+    <w:multiLevelType w:val="hybridMultilevel"/>
+    <w:tmpl w:val="C8F85550"/>
+    <w:lvl w:ilvl="0" w:tplc="379E0EBC">
+      <w:start w:val="1"/>
+      <w:numFmt w:val="bullet"/>
+      <w:lvlText w:val="-"/>
+      <w:lvlJc w:val="left"/>
+      <w:pPr>
+        <w:ind w:left="720" w:hanging="360"/>
+      </w:pPr>
+      <w:rPr>
+        <w:rFonts w:ascii="Calibri" w:eastAsiaTheme="minorHAnsi" w:hAnsi="Calibri" w:cs="Calibri" w:hint="default"/>
+      </w:rPr>
+    </w:lvl>
+    <w:lvl w:ilvl="1" w:tplc="08090003" w:tentative="1">
+      <w:start w:val="1"/>
+      <w:numFmt w:val="bullet"/>
+      <w:lvlText w:val="o"/>
+      <w:lvlJc w:val="left"/>
+      <w:pPr>
+        <w:ind w:left="1440" w:hanging="360"/>
+      </w:pPr>
+      <w:rPr>
+        <w:rFonts w:ascii="Courier New" w:hAnsi="Courier New" w:cs="Courier New" w:hint="default"/>
+      </w:rPr>
+    </w:lvl>
+    <w:lvl w:ilvl="2" w:tplc="08090005" w:tentative="1">
+      <w:start w:val="1"/>
+      <w:numFmt w:val="bullet"/>
+      <w:lvlText w:val=""/>
+      <w:lvlJc w:val="left"/>
+      <w:pPr>
+        <w:ind w:left="2160" w:hanging="360"/>
+      </w:pPr>
+      <w:rPr>
+        <w:rFonts w:ascii="Wingdings" w:hAnsi="Wingdings" w:hint="default"/>
+      </w:rPr>
+    </w:lvl>
+    <w:lvl w:ilvl="3" w:tplc="08090001" w:tentative="1">
+      <w:start w:val="1"/>
+      <w:numFmt w:val="bullet"/>
+      <w:lvlText w:val=""/>
+      <w:lvlJc w:val="left"/>
+      <w:pPr>
+        <w:ind w:left="2880" w:hanging="360"/>
+      </w:pPr>
+      <w:rPr>
+        <w:rFonts w:ascii="Symbol" w:hAnsi="Symbol" w:hint="default"/>
+      </w:rPr>
+    </w:lvl>
+    <w:lvl w:ilvl="4" w:tplc="08090003" w:tentative="1">
+      <w:start w:val="1"/>
+      <w:numFmt w:val="bullet"/>
+      <w:lvlText w:val="o"/>
+      <w:lvlJc w:val="left"/>
+      <w:pPr>
+        <w:ind w:left="3600" w:hanging="360"/>
+      </w:pPr>
+      <w:rPr>
+        <w:rFonts w:ascii="Courier New" w:hAnsi="Courier New" w:cs="Courier New" w:hint="default"/>
+      </w:rPr>
+    </w:lvl>
+    <w:lvl w:ilvl="5" w:tplc="08090005" w:tentative="1">
+      <w:start w:val="1"/>
+      <w:numFmt w:val="bullet"/>
+      <w:lvlText w:val=""/>
+      <w:lvlJc w:val="left"/>
+      <w:pPr>
+        <w:ind w:left="4320" w:hanging="360"/>
+      </w:pPr>
+      <w:rPr>
+        <w:rFonts w:ascii="Wingdings" w:hAnsi="Wingdings" w:hint="default"/>
+      </w:rPr>
+    </w:lvl>
+    <w:lvl w:ilvl="6" w:tplc="08090001" w:tentative="1">
+      <w:start w:val="1"/>
+      <w:numFmt w:val="bullet"/>
+      <w:lvlText w:val=""/>
+      <w:lvlJc w:val="left"/>
+      <w:pPr>
+        <w:ind w:left="5040" w:hanging="360"/>
+      </w:pPr>
+      <w:rPr>
+        <w:rFonts w:ascii="Symbol" w:hAnsi="Symbol" w:hint="default"/>
+      </w:rPr>
+    </w:lvl>
+    <w:lvl w:ilvl="7" w:tplc="08090003" w:tentative="1">
+      <w:start w:val="1"/>
+      <w:numFmt w:val="bullet"/>
+      <w:lvlText w:val="o"/>
+      <w:lvlJc w:val="left"/>
+      <w:pPr>
+        <w:ind w:left="5760" w:hanging="360"/>
+      </w:pPr>
+      <w:rPr>
+        <w:rFonts w:ascii="Courier New" w:hAnsi="Courier New" w:cs="Courier New" w:hint="default"/>
+      </w:rPr>
+    </w:lvl>
+    <w:lvl w:ilvl="8" w:tplc="08090005" w:tentative="1">
+      <w:start w:val="1"/>
+      <w:numFmt w:val="bullet"/>
+      <w:lvlText w:val=""/>
+      <w:lvlJc w:val="left"/>
+      <w:pPr>
+        <w:ind w:left="6480" w:hanging="360"/>
+      </w:pPr>
+      <w:rPr>
+        <w:rFonts w:ascii="Wingdings" w:hAnsi="Wingdings" w:hint="default"/>
+      </w:rPr>
+    </w:lvl>
+  </w:abstractNum>
+  <w:abstractNum w:abstractNumId="2" w15:restartNumberingAfterBreak="0">
+    <w:nsid w:val="69541788"/>
+    <w:multiLevelType w:val="hybridMultilevel"/>
+    <w:tmpl w:val="5282C5A0"/>
+    <w:lvl w:ilvl="0" w:tplc="0809000F">
+      <w:start w:val="1"/>
+      <w:numFmt w:val="decimal"/>
+      <w:lvlText w:val="%1."/>
+      <w:lvlJc w:val="left"/>
+      <w:pPr>
+        <w:ind w:left="720" w:hanging="360"/>
+      </w:pPr>
+      <w:rPr>
+        <w:rFonts w:hint="default"/>
+      </w:rPr>
+    </w:lvl>
+    <w:lvl w:ilvl="1" w:tplc="08090019" w:tentative="1">
+      <w:start w:val="1"/>
+      <w:numFmt w:val="lowerLetter"/>
+      <w:lvlText w:val="%2."/>
+      <w:lvlJc w:val="left"/>
+      <w:pPr>
+        <w:ind w:left="1440" w:hanging="360"/>
+      </w:pPr>
+    </w:lvl>
+    <w:lvl w:ilvl="2" w:tplc="0809001B" w:tentative="1">
+      <w:start w:val="1"/>
+      <w:numFmt w:val="lowerRoman"/>
+      <w:lvlText w:val="%3."/>
+      <w:lvlJc w:val="right"/>
+      <w:pPr>
+        <w:ind w:left="2160" w:hanging="180"/>
+      </w:pPr>
+    </w:lvl>
+    <w:lvl w:ilvl="3" w:tplc="0809000F" w:tentative="1">
+      <w:start w:val="1"/>
+      <w:numFmt w:val="decimal"/>
+      <w:lvlText w:val="%4."/>
+      <w:lvlJc w:val="left"/>
+      <w:pPr>
+        <w:ind w:left="2880" w:hanging="360"/>
+      </w:pPr>
+    </w:lvl>
+    <w:lvl w:ilvl="4" w:tplc="08090019" w:tentative="1">
+      <w:start w:val="1"/>
+      <w:numFmt w:val="lowerLetter"/>
+      <w:lvlText w:val="%5."/>
+      <w:lvlJc w:val="left"/>
+      <w:pPr>
+        <w:ind w:left="3600" w:hanging="360"/>
+      </w:pPr>
+    </w:lvl>
+    <w:lvl w:ilvl="5" w:tplc="0809001B" w:tentative="1">
+      <w:start w:val="1"/>
+      <w:numFmt w:val="lowerRoman"/>
+      <w:lvlText w:val="%6."/>
+      <w:lvlJc w:val="right"/>
+      <w:pPr>
+        <w:ind w:left="4320" w:hanging="180"/>
+      </w:pPr>
+    </w:lvl>
+    <w:lvl w:ilvl="6" w:tplc="0809000F" w:tentative="1">
+      <w:start w:val="1"/>
+      <w:numFmt w:val="decimal"/>
+      <w:lvlText w:val="%7."/>
+      <w:lvlJc w:val="left"/>
+      <w:pPr>
+        <w:ind w:left="5040" w:hanging="360"/>
+      </w:pPr>
+    </w:lvl>
+    <w:lvl w:ilvl="7" w:tplc="08090019" w:tentative="1">
+      <w:start w:val="1"/>
+      <w:numFmt w:val="lowerLetter"/>
+      <w:lvlText w:val="%8."/>
+      <w:lvlJc w:val="left"/>
+      <w:pPr>
+        <w:ind w:left="5760" w:hanging="360"/>
+      </w:pPr>
+    </w:lvl>
+    <w:lvl w:ilvl="8" w:tplc="0809001B" w:tentative="1">
+      <w:start w:val="1"/>
+      <w:numFmt w:val="lowerRoman"/>
+      <w:lvlText w:val="%9."/>
+      <w:lvlJc w:val="right"/>
+      <w:pPr>
+        <w:ind w:left="6480" w:hanging="180"/>
+      </w:pPr>
+    </w:lvl>
+  </w:abstractNum>
   <w:num w:numId="1">
     <w:abstractNumId w:val="0"/>
+  </w:num>
+  <w:num w:numId="2">
+    <w:abstractNumId w:val="2"/>
+  </w:num>
+  <w:num w:numId="3">
+    <w:abstractNumId w:val="1"/>
   </w:num>
 </w:numbering>
 </file>
@@ -720,6 +1100,17 @@
       <w:shd w:val="clear" w:color="auto" w:fill="E1DFDD"/>
     </w:rPr>
   </w:style>
+  <w:style w:type="paragraph" w:styleId="Paragraphedeliste">
+    <w:name w:val="List Paragraph"/>
+    <w:basedOn w:val="Normal"/>
+    <w:uiPriority w:val="34"/>
+    <w:qFormat/>
+    <w:rsid w:val="000F0AE3"/>
+    <w:pPr>
+      <w:ind w:left="720"/>
+      <w:contextualSpacing/>
+    </w:pPr>
+  </w:style>
 </w:styles>
 </file>
 

</xml_diff>

<commit_message>
mirrored bilateral training: kamavuako2011
</commit_message>
<xml_diff>
--- a/notes/notes_oculusQuest.docx
+++ b/notes/notes_oculusQuest.docx
@@ -13,7 +13,13 @@
         <w:rPr>
           <w:lang w:val="fr-BE"/>
         </w:rPr>
-        <w:t>Liens</w:t>
+        <w:t>L</w:t>
+      </w:r>
+      <w:r>
+        <w:rPr>
+          <w:lang w:val="fr-BE"/>
+        </w:rPr>
+        <w:t>inks</w:t>
       </w:r>
     </w:p>
     <w:p>
@@ -132,7 +138,60 @@
         </w:r>
       </w:hyperlink>
     </w:p>
-    <w:p/>
+    <w:p>
+      <w:r>
+        <w:t>How Accurate is Oculus Quest 2 Hand-tracking Feature?</w:t>
+      </w:r>
+      <w:r>
+        <w:t xml:space="preserve">: </w:t>
+      </w:r>
+      <w:hyperlink r:id="rId10" w:history="1">
+        <w:r>
+          <w:rPr>
+            <w:rStyle w:val="Lienhypertexte"/>
+          </w:rPr>
+          <w:t>https://www.youtube.com/watch?v=g8fGShHy3MA&amp;ab_channel=SpookyFairy</w:t>
+        </w:r>
+      </w:hyperlink>
+      <w:r>
+        <w:t xml:space="preserve"> </w:t>
+      </w:r>
+    </w:p>
+    <w:p>
+      <w:r>
+        <w:t>Hand Physics Lab: Hand Tracking Demos in Oculus Quest!</w:t>
+      </w:r>
+      <w:r>
+        <w:t xml:space="preserve">: </w:t>
+      </w:r>
+      <w:hyperlink r:id="rId11" w:history="1">
+        <w:r>
+          <w:rPr>
+            <w:rStyle w:val="Lienhypertexte"/>
+          </w:rPr>
+          <w:t>https://www.youtube.com/watch?v=J0KhC1GpLSQ&amp;ab_channel=AdamSavage%E2%80%99sTested</w:t>
+        </w:r>
+      </w:hyperlink>
+      <w:r>
+        <w:t xml:space="preserve"> </w:t>
+      </w:r>
+    </w:p>
+    <w:p>
+      <w:r>
+        <w:t xml:space="preserve">Hand physic lab: </w:t>
+      </w:r>
+      <w:hyperlink r:id="rId12" w:history="1">
+        <w:r>
+          <w:rPr>
+            <w:rStyle w:val="Lienhypertexte"/>
+          </w:rPr>
+          <w:t>https://sidequestvr.com/app/750/hand-physics-lab</w:t>
+        </w:r>
+      </w:hyperlink>
+      <w:r>
+        <w:t xml:space="preserve"> </w:t>
+      </w:r>
+    </w:p>
     <w:p>
       <w:pPr>
         <w:pStyle w:val="Titre1"/>
@@ -259,10 +318,146 @@
     </w:p>
     <w:p>
       <w:pPr>
-        <w:rPr>
-          <w:lang w:val="fr-BE"/>
-        </w:rPr>
-      </w:pPr>
+        <w:pStyle w:val="Titre1"/>
+        <w:numPr>
+          <w:ilvl w:val="0"/>
+          <w:numId w:val="2"/>
+        </w:numPr>
+      </w:pPr>
+      <w:r>
+        <w:t>Handcra</w:t>
+      </w:r>
+      <w:r>
+        <w:rPr>
+          <w:rFonts w:ascii="Calibri" w:hAnsi="Calibri" w:cs="Calibri"/>
+        </w:rPr>
+        <w:t>t</w:t>
+      </w:r>
+      <w:r>
+        <w:t>ed and Deep Trackers: Recent Visual Object Tracking Approaches and Trends</w:t>
+      </w:r>
+    </w:p>
+    <w:p>
+      <w:pPr>
+        <w:rPr>
+          <w:i/>
+          <w:iCs/>
+        </w:rPr>
+      </w:pPr>
+      <w:r>
+        <w:rPr>
+          <w:i/>
+          <w:iCs/>
+        </w:rPr>
+        <w:t xml:space="preserve">File name = </w:t>
+      </w:r>
+      <w:r>
+        <w:rPr>
+          <w:i/>
+          <w:iCs/>
+        </w:rPr>
+        <w:t>1812.07368</w:t>
+      </w:r>
+      <w:r>
+        <w:rPr>
+          <w:i/>
+          <w:iCs/>
+        </w:rPr>
+        <w:t>.pdf</w:t>
+      </w:r>
+    </w:p>
+    <w:p>
+      <w:r>
+        <w:t>VOT = visual object tracking</w:t>
+      </w:r>
+    </w:p>
+    <w:p>
+      <w:r>
+        <w:t>Deep learning shows</w:t>
+      </w:r>
+      <w:r>
+        <w:t xml:space="preserve"> good </w:t>
+      </w:r>
+      <w:r>
+        <w:t>result for VOT</w:t>
+      </w:r>
+    </w:p>
+    <w:p>
+      <w:pPr>
+        <w:pStyle w:val="Paragraphedeliste"/>
+        <w:numPr>
+          <w:ilvl w:val="0"/>
+          <w:numId w:val="3"/>
+        </w:numPr>
+      </w:pPr>
+      <w:r>
+        <w:t>Different kind of network: RNN, CNN, residual networks, auto-encoders</w:t>
+      </w:r>
+    </w:p>
+    <w:p>
+      <w:pPr>
+        <w:pStyle w:val="Paragraphedeliste"/>
+        <w:numPr>
+          <w:ilvl w:val="0"/>
+          <w:numId w:val="3"/>
+        </w:numPr>
+      </w:pPr>
+      <w:r>
+        <w:t>Hand crafted Deep features</w:t>
+      </w:r>
+    </w:p>
+    <w:p>
+      <w:pPr>
+        <w:pStyle w:val="Paragraphedeliste"/>
+        <w:numPr>
+          <w:ilvl w:val="0"/>
+          <w:numId w:val="3"/>
+        </w:numPr>
+      </w:pPr>
+      <w:r>
+        <w:t>Needs a lot of data</w:t>
+      </w:r>
+    </w:p>
+    <w:p>
+      <w:r>
+        <w:t>Many tracking algorithm are presented in this article</w:t>
+      </w:r>
+    </w:p>
+    <w:p>
+      <w:r>
+        <w:t>OTTC = Object tracking and temple color</w:t>
+      </w:r>
+    </w:p>
+    <w:p>
+      <w:pPr>
+        <w:pStyle w:val="Paragraphedeliste"/>
+        <w:numPr>
+          <w:ilvl w:val="0"/>
+          <w:numId w:val="3"/>
+        </w:numPr>
+      </w:pPr>
+      <w:r>
+        <w:lastRenderedPageBreak/>
+        <w:t>Benchmark for evalutation of tracker introduced in this article</w:t>
+      </w:r>
+    </w:p>
+    <w:p>
+      <w:r>
+        <w:t>Comparison of 24 tracking algorithms</w:t>
+      </w:r>
+    </w:p>
+    <w:p>
+      <w:pPr>
+        <w:rPr>
+          <w:lang w:val="fr-BE"/>
+        </w:rPr>
+      </w:pPr>
+      <w:r>
+        <w:rPr>
+          <w:lang w:val="fr-BE"/>
+        </w:rPr>
+        <w:t>The benchmark has shown that regularized CFTs has the better performances comared to the others</w:t>
+      </w:r>
     </w:p>
     <w:p>
       <w:pPr>

</xml_diff>